<commit_message>
Remove .env from tracking
</commit_message>
<xml_diff>
--- a/book_store.docx
+++ b/book_store.docx
@@ -53,8 +53,13 @@
       </w:r>
     </w:p>
     <w:p>
-      <w:r>
-        <w:t>mkdir bookstore-backend</w:t>
+      <w:proofErr w:type="spellStart"/>
+      <w:r>
+        <w:t>mkdir</w:t>
+      </w:r>
+      <w:proofErr w:type="spellEnd"/>
+      <w:r>
+        <w:t xml:space="preserve"> bookstore-backend</w:t>
       </w:r>
     </w:p>
     <w:p>
@@ -63,8 +68,21 @@
       </w:r>
     </w:p>
     <w:p>
-      <w:r>
-        <w:t>npm init -y</w:t>
+      <w:proofErr w:type="spellStart"/>
+      <w:r>
+        <w:t>npm</w:t>
+      </w:r>
+      <w:proofErr w:type="spellEnd"/>
+      <w:r>
+        <w:t xml:space="preserve"> </w:t>
+      </w:r>
+      <w:proofErr w:type="spellStart"/>
+      <w:r>
+        <w:t>init</w:t>
+      </w:r>
+      <w:proofErr w:type="spellEnd"/>
+      <w:r>
+        <w:t xml:space="preserve"> -y</w:t>
       </w:r>
     </w:p>
     <w:p>
@@ -84,9 +102,43 @@
       </w:r>
     </w:p>
     <w:p>
-      <w:r>
-        <w:t>npm install express mongoose dotenv cors bcryptjs jsonwebtoken</w:t>
-      </w:r>
+      <w:proofErr w:type="spellStart"/>
+      <w:r>
+        <w:t>npm</w:t>
+      </w:r>
+      <w:proofErr w:type="spellEnd"/>
+      <w:r>
+        <w:t xml:space="preserve"> install express mongoose </w:t>
+      </w:r>
+      <w:proofErr w:type="spellStart"/>
+      <w:r>
+        <w:t>dotenv</w:t>
+      </w:r>
+      <w:proofErr w:type="spellEnd"/>
+      <w:r>
+        <w:t xml:space="preserve"> </w:t>
+      </w:r>
+      <w:proofErr w:type="spellStart"/>
+      <w:r>
+        <w:t>cors</w:t>
+      </w:r>
+      <w:proofErr w:type="spellEnd"/>
+      <w:r>
+        <w:t xml:space="preserve"> </w:t>
+      </w:r>
+      <w:proofErr w:type="spellStart"/>
+      <w:r>
+        <w:t>bcryptjs</w:t>
+      </w:r>
+      <w:proofErr w:type="spellEnd"/>
+      <w:r>
+        <w:t xml:space="preserve"> </w:t>
+      </w:r>
+      <w:proofErr w:type="spellStart"/>
+      <w:r>
+        <w:t>jsonwebtoken</w:t>
+      </w:r>
+      <w:proofErr w:type="spellEnd"/>
     </w:p>
     <w:p>
       <w:pPr>
@@ -117,8 +169,13 @@
           <w:numId w:val="1"/>
         </w:numPr>
       </w:pPr>
-      <w:r>
-        <w:t>dotenv: For environment variables.</w:t>
+      <w:proofErr w:type="spellStart"/>
+      <w:r>
+        <w:t>dotenv</w:t>
+      </w:r>
+      <w:proofErr w:type="spellEnd"/>
+      <w:r>
+        <w:t>: For environment variables.</w:t>
       </w:r>
     </w:p>
     <w:p>
@@ -128,8 +185,13 @@
           <w:numId w:val="1"/>
         </w:numPr>
       </w:pPr>
-      <w:r>
-        <w:t>cors: Handle cross-origin requests.</w:t>
+      <w:proofErr w:type="spellStart"/>
+      <w:r>
+        <w:t>cors</w:t>
+      </w:r>
+      <w:proofErr w:type="spellEnd"/>
+      <w:r>
+        <w:t>: Handle cross-origin requests.</w:t>
       </w:r>
     </w:p>
     <w:p>
@@ -139,8 +201,13 @@
           <w:numId w:val="1"/>
         </w:numPr>
       </w:pPr>
-      <w:r>
-        <w:t>bcryptjs: Password hashing.</w:t>
+      <w:proofErr w:type="spellStart"/>
+      <w:r>
+        <w:t>bcryptjs</w:t>
+      </w:r>
+      <w:proofErr w:type="spellEnd"/>
+      <w:r>
+        <w:t>: Password hashing.</w:t>
       </w:r>
     </w:p>
     <w:p>
@@ -150,8 +217,13 @@
           <w:numId w:val="1"/>
         </w:numPr>
       </w:pPr>
-      <w:r>
-        <w:t>jsonwebtoken: JWT-based authentication.</w:t>
+      <w:proofErr w:type="spellStart"/>
+      <w:r>
+        <w:t>jsonwebtoken</w:t>
+      </w:r>
+      <w:proofErr w:type="spellEnd"/>
+      <w:r>
+        <w:t>: JWT-based authentication.</w:t>
       </w:r>
     </w:p>
     <w:p>
@@ -181,11 +253,14 @@
       </w:r>
     </w:p>
     <w:p>
+      <w:proofErr w:type="spellStart"/>
       <w:r>
         <w:t>js</w:t>
       </w:r>
-    </w:p>
-    <w:p>
+      <w:proofErr w:type="spellEnd"/>
+    </w:p>
+    <w:p>
+      <w:proofErr w:type="spellStart"/>
       <w:r>
         <w:rPr>
           <w:b/>
@@ -193,11 +268,21 @@
         </w:rPr>
         <w:t>const</w:t>
       </w:r>
-      <w:r>
-        <w:t xml:space="preserve"> express = require('express');</w:t>
-      </w:r>
-    </w:p>
-    <w:p>
+      <w:proofErr w:type="spellEnd"/>
+      <w:r>
+        <w:t xml:space="preserve"> express = require('</w:t>
+      </w:r>
+      <w:proofErr w:type="spellStart"/>
+      <w:r>
+        <w:t>express'</w:t>
+      </w:r>
+      <w:proofErr w:type="spellEnd"/>
+      <w:r>
+        <w:t>);</w:t>
+      </w:r>
+    </w:p>
+    <w:p>
+      <w:proofErr w:type="spellStart"/>
       <w:r>
         <w:rPr>
           <w:b/>
@@ -205,11 +290,13 @@
         </w:rPr>
         <w:t>const</w:t>
       </w:r>
+      <w:proofErr w:type="spellEnd"/>
       <w:r>
         <w:t xml:space="preserve"> mongoose = require('mongoose');</w:t>
       </w:r>
     </w:p>
     <w:p>
+      <w:proofErr w:type="spellStart"/>
       <w:r>
         <w:rPr>
           <w:b/>
@@ -217,25 +304,43 @@
         </w:rPr>
         <w:t>const</w:t>
       </w:r>
-      <w:r>
-        <w:t xml:space="preserve"> cors = require('cors');</w:t>
-      </w:r>
-    </w:p>
-    <w:p>
-      <w:r>
-        <w:t>require('dotenv').</w:t>
-      </w:r>
-      <w:proofErr w:type="gramStart"/>
-      <w:r>
-        <w:t>config(</w:t>
-      </w:r>
-      <w:proofErr w:type="gramEnd"/>
+      <w:proofErr w:type="spellEnd"/>
+      <w:r>
+        <w:t xml:space="preserve"> </w:t>
+      </w:r>
+      <w:proofErr w:type="spellStart"/>
+      <w:r>
+        <w:t>cors</w:t>
+      </w:r>
+      <w:proofErr w:type="spellEnd"/>
+      <w:r>
+        <w:t xml:space="preserve"> = require('</w:t>
+      </w:r>
+      <w:proofErr w:type="spellStart"/>
+      <w:r>
+        <w:t>cors'</w:t>
+      </w:r>
+      <w:proofErr w:type="spellEnd"/>
       <w:r>
         <w:t>);</w:t>
       </w:r>
     </w:p>
+    <w:p>
+      <w:r>
+        <w:t>require('</w:t>
+      </w:r>
+      <w:proofErr w:type="spellStart"/>
+      <w:r>
+        <w:t>dotenv</w:t>
+      </w:r>
+      <w:proofErr w:type="spellEnd"/>
+      <w:r>
+        <w:t>').config();</w:t>
+      </w:r>
+    </w:p>
     <w:p/>
     <w:p>
+      <w:proofErr w:type="spellStart"/>
       <w:r>
         <w:rPr>
           <w:b/>
@@ -243,41 +348,44 @@
         </w:rPr>
         <w:t>const</w:t>
       </w:r>
-      <w:r>
-        <w:t xml:space="preserve"> app = </w:t>
-      </w:r>
-      <w:proofErr w:type="gramStart"/>
-      <w:r>
-        <w:t>express(</w:t>
-      </w:r>
-      <w:proofErr w:type="gramEnd"/>
-      <w:r>
-        <w:t>);</w:t>
-      </w:r>
-    </w:p>
-    <w:p>
-      <w:r>
-        <w:t>app.use(</w:t>
-      </w:r>
-      <w:proofErr w:type="gramStart"/>
-      <w:r>
-        <w:t>cors(</w:t>
-      </w:r>
-      <w:proofErr w:type="gramEnd"/>
-      <w:r>
-        <w:t>));</w:t>
-      </w:r>
-    </w:p>
-    <w:p>
+      <w:proofErr w:type="spellEnd"/>
+      <w:r>
+        <w:t xml:space="preserve"> app = express();</w:t>
+      </w:r>
+    </w:p>
+    <w:p>
+      <w:proofErr w:type="spellStart"/>
+      <w:r>
+        <w:t>app.use</w:t>
+      </w:r>
+      <w:proofErr w:type="spellEnd"/>
+      <w:r>
+        <w:t>(</w:t>
+      </w:r>
+      <w:proofErr w:type="spellStart"/>
+      <w:r>
+        <w:t>cors</w:t>
+      </w:r>
+      <w:proofErr w:type="spellEnd"/>
+      <w:r>
+        <w:t>());</w:t>
+      </w:r>
+    </w:p>
+    <w:p>
+      <w:proofErr w:type="spellStart"/>
       <w:r>
         <w:lastRenderedPageBreak/>
-        <w:t>app.use(</w:t>
-      </w:r>
-      <w:proofErr w:type="gramStart"/>
+        <w:t>app.use</w:t>
+      </w:r>
+      <w:proofErr w:type="spellEnd"/>
+      <w:r>
+        <w:t>(</w:t>
+      </w:r>
+      <w:proofErr w:type="spellStart"/>
       <w:r>
         <w:t>express.json</w:t>
       </w:r>
-      <w:proofErr w:type="gramEnd"/>
+      <w:proofErr w:type="spellEnd"/>
       <w:r>
         <w:t>());</w:t>
       </w:r>
@@ -293,71 +401,53 @@
       </w:r>
     </w:p>
     <w:p>
-      <w:proofErr w:type="gramStart"/>
+      <w:proofErr w:type="spellStart"/>
       <w:r>
         <w:t>mongoose.connect</w:t>
       </w:r>
-      <w:proofErr w:type="gramEnd"/>
+      <w:proofErr w:type="spellEnd"/>
       <w:r>
         <w:t>(</w:t>
       </w:r>
-      <w:proofErr w:type="gramStart"/>
-      <w:r>
-        <w:t>process.env.MONGO</w:t>
-      </w:r>
-      <w:proofErr w:type="gramEnd"/>
-      <w:r>
-        <w:t xml:space="preserve">_URI, </w:t>
-      </w:r>
-      <w:proofErr w:type="gramStart"/>
-      <w:r>
-        <w:t>{ useNewUrlParser</w:t>
-      </w:r>
-      <w:proofErr w:type="gramEnd"/>
-      <w:r>
-        <w:t xml:space="preserve">: true, useUnifiedTopology: </w:t>
-      </w:r>
-      <w:proofErr w:type="gramStart"/>
-      <w:r>
-        <w:t>true }</w:t>
-      </w:r>
-      <w:proofErr w:type="gramEnd"/>
-      <w:r>
-        <w:t>)</w:t>
-      </w:r>
-    </w:p>
-    <w:p>
-      <w:proofErr w:type="gramStart"/>
-      <w:r>
-        <w:t>.then</w:t>
-      </w:r>
-      <w:proofErr w:type="gramEnd"/>
-      <w:r>
-        <w:t xml:space="preserve">(() =&gt; </w:t>
-      </w:r>
-      <w:proofErr w:type="gramStart"/>
-      <w:r>
-        <w:t>console.log(</w:t>
-      </w:r>
-      <w:proofErr w:type="gramEnd"/>
-      <w:r>
-        <w:t>'MongoDB connected'))</w:t>
-      </w:r>
-    </w:p>
-    <w:p>
-      <w:proofErr w:type="gramStart"/>
-      <w:r>
-        <w:t>.catch</w:t>
-      </w:r>
-      <w:proofErr w:type="gramEnd"/>
-      <w:r>
-        <w:t xml:space="preserve">((err) =&gt; </w:t>
-      </w:r>
-      <w:proofErr w:type="gramStart"/>
+      <w:proofErr w:type="spellStart"/>
+      <w:r>
+        <w:t>process.env.MONGO_URI</w:t>
+      </w:r>
+      <w:proofErr w:type="spellEnd"/>
+      <w:r>
+        <w:t xml:space="preserve">, { </w:t>
+      </w:r>
+      <w:proofErr w:type="spellStart"/>
+      <w:r>
+        <w:t>useNewUrlParser</w:t>
+      </w:r>
+      <w:proofErr w:type="spellEnd"/>
+      <w:r>
+        <w:t xml:space="preserve">: true, </w:t>
+      </w:r>
+      <w:proofErr w:type="spellStart"/>
+      <w:r>
+        <w:t>useUnifiedTopology</w:t>
+      </w:r>
+      <w:proofErr w:type="spellEnd"/>
+      <w:r>
+        <w:t>: true })</w:t>
+      </w:r>
+    </w:p>
+    <w:p>
+      <w:r>
+        <w:t>.then(() =&gt; console.log('MongoDB connected'))</w:t>
+      </w:r>
+    </w:p>
+    <w:p>
+      <w:r>
+        <w:t xml:space="preserve">.catch((err) =&gt; </w:t>
+      </w:r>
+      <w:proofErr w:type="spellStart"/>
       <w:r>
         <w:t>console.error</w:t>
       </w:r>
-      <w:proofErr w:type="gramEnd"/>
+      <w:proofErr w:type="spellEnd"/>
       <w:r>
         <w:t>('MongoDB connection error:', err));</w:t>
       </w:r>
@@ -373,24 +463,32 @@
       </w:r>
     </w:p>
     <w:p>
-      <w:proofErr w:type="gramStart"/>
-      <w:r>
-        <w:t>app.get(</w:t>
-      </w:r>
-      <w:proofErr w:type="gramEnd"/>
-      <w:r>
-        <w:t>'/', (req, res) =&gt; {</w:t>
+      <w:proofErr w:type="spellStart"/>
+      <w:r>
+        <w:t>app.get</w:t>
+      </w:r>
+      <w:proofErr w:type="spellEnd"/>
+      <w:r>
+        <w:t>('/', (</w:t>
+      </w:r>
+      <w:proofErr w:type="spellStart"/>
+      <w:r>
+        <w:t>req</w:t>
+      </w:r>
+      <w:proofErr w:type="spellEnd"/>
+      <w:r>
+        <w:t>, res) =&gt; {</w:t>
       </w:r>
     </w:p>
     <w:p>
       <w:r>
         <w:t xml:space="preserve">  </w:t>
       </w:r>
-      <w:proofErr w:type="gramStart"/>
+      <w:proofErr w:type="spellStart"/>
       <w:r>
         <w:t>res.send</w:t>
       </w:r>
-      <w:proofErr w:type="gramEnd"/>
+      <w:proofErr w:type="spellEnd"/>
       <w:r>
         <w:t>('Bookstore API is running...');</w:t>
       </w:r>
@@ -402,6 +500,7 @@
     </w:p>
     <w:p/>
     <w:p>
+      <w:proofErr w:type="spellStart"/>
       <w:r>
         <w:rPr>
           <w:b/>
@@ -409,39 +508,32 @@
         </w:rPr>
         <w:t>const</w:t>
       </w:r>
+      <w:proofErr w:type="spellEnd"/>
       <w:r>
         <w:t xml:space="preserve"> PORT = </w:t>
       </w:r>
-      <w:proofErr w:type="gramStart"/>
+      <w:proofErr w:type="spellStart"/>
       <w:r>
         <w:t>process.env.PORT</w:t>
       </w:r>
-      <w:proofErr w:type="gramEnd"/>
+      <w:proofErr w:type="spellEnd"/>
       <w:r>
         <w:t xml:space="preserve"> || 5000;</w:t>
       </w:r>
     </w:p>
     <w:p>
-      <w:proofErr w:type="gramStart"/>
+      <w:proofErr w:type="spellStart"/>
       <w:r>
         <w:t>app.listen</w:t>
       </w:r>
-      <w:proofErr w:type="gramEnd"/>
+      <w:proofErr w:type="spellEnd"/>
       <w:r>
         <w:t>(PORT, () =&gt; {</w:t>
       </w:r>
     </w:p>
     <w:p>
       <w:r>
-        <w:t xml:space="preserve">  </w:t>
-      </w:r>
-      <w:proofErr w:type="gramStart"/>
-      <w:r>
-        <w:t>console.log(</w:t>
-      </w:r>
-      <w:proofErr w:type="gramEnd"/>
-      <w:r>
-        <w:t>`Server running on port ${PORT}`);</w:t>
+        <w:t xml:space="preserve">  console.log(`Server running on port ${PORT}`);</w:t>
       </w:r>
     </w:p>
     <w:p>
@@ -467,8 +559,13 @@
     </w:p>
     <w:p>
       <w:r>
-        <w:t>MONGO_URI=your_mongo_db_connection_string</w:t>
-      </w:r>
+        <w:t>MONGO_URI=</w:t>
+      </w:r>
+      <w:proofErr w:type="spellStart"/>
+      <w:r>
+        <w:t>your_mongo_db_connection_string</w:t>
+      </w:r>
+      <w:proofErr w:type="spellEnd"/>
     </w:p>
     <w:p>
       <w:pPr>
@@ -493,23 +590,18 @@
         </w:numPr>
       </w:pPr>
       <w:r>
-        <w:t>For example, create a </w:t>
-      </w:r>
-      <w:proofErr w:type="gramStart"/>
-      <w:r>
-        <w:t>models</w:t>
-      </w:r>
-      <w:proofErr w:type="gramEnd"/>
-      <w:r>
-        <w:t> folder and add Product.js for books:</w:t>
-      </w:r>
-    </w:p>
-    <w:p>
+        <w:t>For example, create a models folder and add Product.js for books:</w:t>
+      </w:r>
+    </w:p>
+    <w:p>
+      <w:proofErr w:type="spellStart"/>
       <w:r>
         <w:t>js</w:t>
       </w:r>
-    </w:p>
-    <w:p>
+      <w:proofErr w:type="spellEnd"/>
+    </w:p>
+    <w:p>
+      <w:proofErr w:type="spellStart"/>
       <w:r>
         <w:rPr>
           <w:b/>
@@ -517,12 +609,14 @@
         </w:rPr>
         <w:t>const</w:t>
       </w:r>
+      <w:proofErr w:type="spellEnd"/>
       <w:r>
         <w:t xml:space="preserve"> mongoose = require('mongoose');</w:t>
       </w:r>
     </w:p>
     <w:p/>
     <w:p>
+      <w:proofErr w:type="spellStart"/>
       <w:r>
         <w:rPr>
           <w:b/>
@@ -530,8 +624,17 @@
         </w:rPr>
         <w:t>const</w:t>
       </w:r>
-      <w:r>
-        <w:t xml:space="preserve"> productSchema = </w:t>
+      <w:proofErr w:type="spellEnd"/>
+      <w:r>
+        <w:t xml:space="preserve"> </w:t>
+      </w:r>
+      <w:proofErr w:type="spellStart"/>
+      <w:r>
+        <w:t>productSchema</w:t>
+      </w:r>
+      <w:proofErr w:type="spellEnd"/>
+      <w:r>
+        <w:t xml:space="preserve"> = </w:t>
       </w:r>
       <w:r>
         <w:rPr>
@@ -543,55 +646,23 @@
       <w:r>
         <w:t xml:space="preserve"> </w:t>
       </w:r>
-      <w:proofErr w:type="gramStart"/>
+      <w:proofErr w:type="spellStart"/>
       <w:r>
         <w:t>mongoose.Schema</w:t>
       </w:r>
-      <w:proofErr w:type="gramEnd"/>
+      <w:proofErr w:type="spellEnd"/>
       <w:r>
         <w:t>({</w:t>
       </w:r>
     </w:p>
     <w:p>
       <w:r>
-        <w:t xml:space="preserve">  title: </w:t>
-      </w:r>
-      <w:proofErr w:type="gramStart"/>
-      <w:r>
-        <w:t>{ type</w:t>
-      </w:r>
-      <w:proofErr w:type="gramEnd"/>
-      <w:r>
-        <w:t xml:space="preserve">: String, required: </w:t>
-      </w:r>
-      <w:proofErr w:type="gramStart"/>
-      <w:r>
-        <w:t>true }</w:t>
-      </w:r>
-      <w:proofErr w:type="gramEnd"/>
-      <w:r>
-        <w:t>,</w:t>
-      </w:r>
-    </w:p>
-    <w:p>
-      <w:r>
-        <w:t xml:space="preserve">  author: </w:t>
-      </w:r>
-      <w:proofErr w:type="gramStart"/>
-      <w:r>
-        <w:t>{ type</w:t>
-      </w:r>
-      <w:proofErr w:type="gramEnd"/>
-      <w:r>
-        <w:t xml:space="preserve">: String, required: </w:t>
-      </w:r>
-      <w:proofErr w:type="gramStart"/>
-      <w:r>
-        <w:t>true }</w:t>
-      </w:r>
-      <w:proofErr w:type="gramEnd"/>
-      <w:r>
-        <w:t>,</w:t>
+        <w:t xml:space="preserve">  title: { type: String, required: true },</w:t>
+      </w:r>
+    </w:p>
+    <w:p>
+      <w:r>
+        <w:t xml:space="preserve">  author: { type: String, required: true },</w:t>
       </w:r>
     </w:p>
     <w:p>
@@ -602,23 +673,7 @@
     </w:p>
     <w:p>
       <w:r>
-        <w:t xml:space="preserve">  price: </w:t>
-      </w:r>
-      <w:proofErr w:type="gramStart"/>
-      <w:r>
-        <w:t>{ type</w:t>
-      </w:r>
-      <w:proofErr w:type="gramEnd"/>
-      <w:r>
-        <w:t xml:space="preserve">: Number, required: </w:t>
-      </w:r>
-      <w:proofErr w:type="gramStart"/>
-      <w:r>
-        <w:t>true }</w:t>
-      </w:r>
-      <w:proofErr w:type="gramEnd"/>
-      <w:r>
-        <w:t>,</w:t>
+        <w:t xml:space="preserve">  price: { type: Number, required: true },</w:t>
       </w:r>
     </w:p>
     <w:p>
@@ -628,15 +683,15 @@
     </w:p>
     <w:p>
       <w:r>
-        <w:t xml:space="preserve">  createdAt: </w:t>
-      </w:r>
-      <w:proofErr w:type="gramStart"/>
-      <w:r>
-        <w:t>{ type</w:t>
-      </w:r>
-      <w:proofErr w:type="gramEnd"/>
-      <w:r>
-        <w:t xml:space="preserve">: Date, </w:t>
+        <w:t xml:space="preserve">  </w:t>
+      </w:r>
+      <w:proofErr w:type="spellStart"/>
+      <w:r>
+        <w:t>createdAt</w:t>
+      </w:r>
+      <w:proofErr w:type="spellEnd"/>
+      <w:r>
+        <w:t xml:space="preserve">: { type: Date, </w:t>
       </w:r>
       <w:r>
         <w:rPr>
@@ -648,11 +703,14 @@
       <w:r>
         <w:t xml:space="preserve">: </w:t>
       </w:r>
-      <w:proofErr w:type="gramStart"/>
-      <w:r>
-        <w:t>Date.now }</w:t>
-      </w:r>
-      <w:proofErr w:type="gramEnd"/>
+      <w:proofErr w:type="spellStart"/>
+      <w:r>
+        <w:t>Date.now</w:t>
+      </w:r>
+      <w:proofErr w:type="spellEnd"/>
+      <w:r>
+        <w:t xml:space="preserve"> }</w:t>
+      </w:r>
     </w:p>
     <w:p>
       <w:r>
@@ -661,21 +719,29 @@
     </w:p>
     <w:p/>
     <w:p>
-      <w:proofErr w:type="gramStart"/>
+      <w:proofErr w:type="spellStart"/>
       <w:r>
         <w:t>module.exports</w:t>
       </w:r>
-      <w:proofErr w:type="gramEnd"/>
+      <w:proofErr w:type="spellEnd"/>
       <w:r>
         <w:t xml:space="preserve"> = </w:t>
       </w:r>
-      <w:proofErr w:type="gramStart"/>
+      <w:proofErr w:type="spellStart"/>
       <w:r>
         <w:t>mongoose.model</w:t>
       </w:r>
-      <w:proofErr w:type="gramEnd"/>
-      <w:r>
-        <w:t>('Product', productSchema);</w:t>
+      <w:proofErr w:type="spellEnd"/>
+      <w:r>
+        <w:t xml:space="preserve">('Product', </w:t>
+      </w:r>
+      <w:proofErr w:type="spellStart"/>
+      <w:r>
+        <w:t>productSchema</w:t>
+      </w:r>
+      <w:proofErr w:type="spellEnd"/>
+      <w:r>
+        <w:t>);</w:t>
       </w:r>
     </w:p>
     <w:p>
@@ -705,11 +771,14 @@
       </w:r>
     </w:p>
     <w:p>
+      <w:proofErr w:type="spellStart"/>
       <w:r>
         <w:t>js</w:t>
       </w:r>
-    </w:p>
-    <w:p>
+      <w:proofErr w:type="spellEnd"/>
+    </w:p>
+    <w:p>
+      <w:proofErr w:type="spellStart"/>
       <w:r>
         <w:rPr>
           <w:b/>
@@ -717,11 +786,21 @@
         </w:rPr>
         <w:t>const</w:t>
       </w:r>
-      <w:r>
-        <w:t xml:space="preserve"> express = require('express');</w:t>
-      </w:r>
-    </w:p>
-    <w:p>
+      <w:proofErr w:type="spellEnd"/>
+      <w:r>
+        <w:t xml:space="preserve"> express = require('</w:t>
+      </w:r>
+      <w:proofErr w:type="spellStart"/>
+      <w:r>
+        <w:t>express'</w:t>
+      </w:r>
+      <w:proofErr w:type="spellEnd"/>
+      <w:r>
+        <w:t>);</w:t>
+      </w:r>
+    </w:p>
+    <w:p>
+      <w:proofErr w:type="spellStart"/>
       <w:r>
         <w:rPr>
           <w:b/>
@@ -729,19 +808,21 @@
         </w:rPr>
         <w:t>const</w:t>
       </w:r>
+      <w:proofErr w:type="spellEnd"/>
       <w:r>
         <w:t xml:space="preserve"> router = </w:t>
       </w:r>
-      <w:proofErr w:type="gramStart"/>
+      <w:proofErr w:type="spellStart"/>
       <w:r>
         <w:t>express.Router</w:t>
       </w:r>
-      <w:proofErr w:type="gramEnd"/>
+      <w:proofErr w:type="spellEnd"/>
       <w:r>
         <w:t>();</w:t>
       </w:r>
     </w:p>
     <w:p>
+      <w:proofErr w:type="spellStart"/>
       <w:r>
         <w:rPr>
           <w:b/>
@@ -749,16 +830,9 @@
         </w:rPr>
         <w:t>const</w:t>
       </w:r>
-      <w:r>
-        <w:t xml:space="preserve"> Product = </w:t>
-      </w:r>
-      <w:proofErr w:type="gramStart"/>
-      <w:r>
-        <w:t>require('..</w:t>
-      </w:r>
-      <w:proofErr w:type="gramEnd"/>
-      <w:r>
-        <w:t>/models/Product');</w:t>
+      <w:proofErr w:type="spellEnd"/>
+      <w:r>
+        <w:t xml:space="preserve"> Product = require('../models/Product');</w:t>
       </w:r>
     </w:p>
     <w:p/>
@@ -772,13 +846,13 @@
       </w:r>
     </w:p>
     <w:p>
-      <w:proofErr w:type="gramStart"/>
-      <w:r>
-        <w:t>router.get(</w:t>
-      </w:r>
-      <w:proofErr w:type="gramEnd"/>
-      <w:r>
-        <w:t xml:space="preserve">'/', </w:t>
+      <w:proofErr w:type="spellStart"/>
+      <w:r>
+        <w:t>router.get</w:t>
+      </w:r>
+      <w:proofErr w:type="spellEnd"/>
+      <w:r>
+        <w:t xml:space="preserve">('/', </w:t>
       </w:r>
       <w:r>
         <w:rPr>
@@ -788,7 +862,15 @@
         <w:t>async</w:t>
       </w:r>
       <w:r>
-        <w:t xml:space="preserve"> (req, res) =&gt; {</w:t>
+        <w:t xml:space="preserve"> (</w:t>
+      </w:r>
+      <w:proofErr w:type="spellStart"/>
+      <w:r>
+        <w:t>req</w:t>
+      </w:r>
+      <w:proofErr w:type="spellEnd"/>
+      <w:r>
+        <w:t>, res) =&gt; {</w:t>
       </w:r>
     </w:p>
     <w:p>
@@ -810,6 +892,7 @@
       <w:r>
         <w:t xml:space="preserve">    </w:t>
       </w:r>
+      <w:proofErr w:type="spellStart"/>
       <w:r>
         <w:rPr>
           <w:b/>
@@ -817,6 +900,7 @@
         </w:rPr>
         <w:t>const</w:t>
       </w:r>
+      <w:proofErr w:type="spellEnd"/>
       <w:r>
         <w:t xml:space="preserve"> products = </w:t>
       </w:r>
@@ -828,18 +912,26 @@
         <w:t>await</w:t>
       </w:r>
       <w:r>
-        <w:t xml:space="preserve"> Product.find({});</w:t>
+        <w:t xml:space="preserve"> </w:t>
+      </w:r>
+      <w:proofErr w:type="spellStart"/>
+      <w:r>
+        <w:t>Product.find</w:t>
+      </w:r>
+      <w:proofErr w:type="spellEnd"/>
+      <w:r>
+        <w:t>({});</w:t>
       </w:r>
     </w:p>
     <w:p>
       <w:r>
         <w:t xml:space="preserve">    </w:t>
       </w:r>
-      <w:proofErr w:type="gramStart"/>
+      <w:proofErr w:type="spellStart"/>
       <w:r>
         <w:t>res.json</w:t>
       </w:r>
-      <w:proofErr w:type="gramEnd"/>
+      <w:proofErr w:type="spellEnd"/>
       <w:r>
         <w:t>(products);</w:t>
       </w:r>
@@ -863,29 +955,21 @@
       <w:r>
         <w:t xml:space="preserve">    </w:t>
       </w:r>
-      <w:proofErr w:type="gramStart"/>
+      <w:proofErr w:type="spellStart"/>
       <w:r>
         <w:t>res.status</w:t>
       </w:r>
-      <w:proofErr w:type="gramEnd"/>
-      <w:r>
-        <w:t>(500</w:t>
-      </w:r>
-      <w:proofErr w:type="gramStart"/>
-      <w:r>
-        <w:t>).json({ message</w:t>
-      </w:r>
-      <w:proofErr w:type="gramEnd"/>
-      <w:r>
-        <w:t>: 'Server error</w:t>
-      </w:r>
-      <w:proofErr w:type="gramStart"/>
-      <w:r>
-        <w:t>' }</w:t>
-      </w:r>
-      <w:proofErr w:type="gramEnd"/>
-      <w:r>
-        <w:t>);</w:t>
+      <w:proofErr w:type="spellEnd"/>
+      <w:r>
+        <w:t>(500).</w:t>
+      </w:r>
+      <w:proofErr w:type="spellStart"/>
+      <w:r>
+        <w:t>json</w:t>
+      </w:r>
+      <w:proofErr w:type="spellEnd"/>
+      <w:r>
+        <w:t>({ message: 'Server error' });</w:t>
       </w:r>
     </w:p>
     <w:p>
@@ -909,13 +993,13 @@
       </w:r>
     </w:p>
     <w:p>
-      <w:proofErr w:type="gramStart"/>
-      <w:r>
-        <w:t>router.post(</w:t>
-      </w:r>
-      <w:proofErr w:type="gramEnd"/>
-      <w:r>
-        <w:t xml:space="preserve">'/', </w:t>
+      <w:proofErr w:type="spellStart"/>
+      <w:r>
+        <w:t>router.post</w:t>
+      </w:r>
+      <w:proofErr w:type="spellEnd"/>
+      <w:r>
+        <w:t xml:space="preserve">('/', </w:t>
       </w:r>
       <w:r>
         <w:rPr>
@@ -925,7 +1009,15 @@
         <w:t>async</w:t>
       </w:r>
       <w:r>
-        <w:t xml:space="preserve"> (req, res) =&gt; {</w:t>
+        <w:t xml:space="preserve"> (</w:t>
+      </w:r>
+      <w:proofErr w:type="spellStart"/>
+      <w:r>
+        <w:t>req</w:t>
+      </w:r>
+      <w:proofErr w:type="spellEnd"/>
+      <w:r>
+        <w:t>, res) =&gt; {</w:t>
       </w:r>
     </w:p>
     <w:p>
@@ -947,6 +1039,7 @@
       <w:r>
         <w:t xml:space="preserve">    </w:t>
       </w:r>
+      <w:proofErr w:type="spellStart"/>
       <w:r>
         <w:rPr>
           <w:b/>
@@ -954,8 +1047,17 @@
         </w:rPr>
         <w:t>const</w:t>
       </w:r>
-      <w:r>
-        <w:t xml:space="preserve"> newProduct = </w:t>
+      <w:proofErr w:type="spellEnd"/>
+      <w:r>
+        <w:t xml:space="preserve"> </w:t>
+      </w:r>
+      <w:proofErr w:type="spellStart"/>
+      <w:r>
+        <w:t>newProduct</w:t>
+      </w:r>
+      <w:proofErr w:type="spellEnd"/>
+      <w:r>
+        <w:t xml:space="preserve"> = </w:t>
       </w:r>
       <w:r>
         <w:rPr>
@@ -967,11 +1069,11 @@
       <w:r>
         <w:t xml:space="preserve"> Product(</w:t>
       </w:r>
-      <w:proofErr w:type="gramStart"/>
+      <w:proofErr w:type="spellStart"/>
       <w:r>
         <w:t>req.body</w:t>
       </w:r>
-      <w:proofErr w:type="gramEnd"/>
+      <w:proofErr w:type="spellEnd"/>
       <w:r>
         <w:t>);</w:t>
       </w:r>
@@ -981,6 +1083,7 @@
         <w:lastRenderedPageBreak/>
         <w:t xml:space="preserve">    </w:t>
       </w:r>
+      <w:proofErr w:type="spellStart"/>
       <w:r>
         <w:rPr>
           <w:b/>
@@ -988,8 +1091,17 @@
         </w:rPr>
         <w:t>const</w:t>
       </w:r>
-      <w:r>
-        <w:t xml:space="preserve"> savedProduct = </w:t>
+      <w:proofErr w:type="spellEnd"/>
+      <w:r>
+        <w:t xml:space="preserve"> </w:t>
+      </w:r>
+      <w:proofErr w:type="spellStart"/>
+      <w:r>
+        <w:t>savedProduct</w:t>
+      </w:r>
+      <w:proofErr w:type="spellEnd"/>
+      <w:r>
+        <w:t xml:space="preserve"> = </w:t>
       </w:r>
       <w:r>
         <w:rPr>
@@ -999,28 +1111,44 @@
         <w:t>await</w:t>
       </w:r>
       <w:r>
-        <w:t xml:space="preserve"> newProduct.save();</w:t>
+        <w:t xml:space="preserve"> </w:t>
+      </w:r>
+      <w:proofErr w:type="spellStart"/>
+      <w:r>
+        <w:t>newProduct.save</w:t>
+      </w:r>
+      <w:proofErr w:type="spellEnd"/>
+      <w:r>
+        <w:t>();</w:t>
       </w:r>
     </w:p>
     <w:p>
       <w:r>
         <w:t xml:space="preserve">    </w:t>
       </w:r>
-      <w:proofErr w:type="gramStart"/>
+      <w:proofErr w:type="spellStart"/>
       <w:r>
         <w:t>res.status</w:t>
       </w:r>
-      <w:proofErr w:type="gramEnd"/>
-      <w:r>
-        <w:t>(201</w:t>
-      </w:r>
-      <w:proofErr w:type="gramStart"/>
-      <w:r>
-        <w:t>).json</w:t>
-      </w:r>
-      <w:proofErr w:type="gramEnd"/>
-      <w:r>
-        <w:t>(savedProduct);</w:t>
+      <w:proofErr w:type="spellEnd"/>
+      <w:r>
+        <w:t>(201).</w:t>
+      </w:r>
+      <w:proofErr w:type="spellStart"/>
+      <w:r>
+        <w:t>json</w:t>
+      </w:r>
+      <w:proofErr w:type="spellEnd"/>
+      <w:r>
+        <w:t>(</w:t>
+      </w:r>
+      <w:proofErr w:type="spellStart"/>
+      <w:r>
+        <w:t>savedProduct</w:t>
+      </w:r>
+      <w:proofErr w:type="spellEnd"/>
+      <w:r>
+        <w:t>);</w:t>
       </w:r>
     </w:p>
     <w:p>
@@ -1042,29 +1170,21 @@
       <w:r>
         <w:t xml:space="preserve">    </w:t>
       </w:r>
-      <w:proofErr w:type="gramStart"/>
+      <w:proofErr w:type="spellStart"/>
       <w:r>
         <w:t>res.status</w:t>
       </w:r>
-      <w:proofErr w:type="gramEnd"/>
-      <w:r>
-        <w:t>(400</w:t>
-      </w:r>
-      <w:proofErr w:type="gramStart"/>
-      <w:r>
-        <w:t>).json({ message</w:t>
-      </w:r>
-      <w:proofErr w:type="gramEnd"/>
-      <w:r>
-        <w:t>: 'Invalid data</w:t>
-      </w:r>
-      <w:proofErr w:type="gramStart"/>
-      <w:r>
-        <w:t>' }</w:t>
-      </w:r>
-      <w:proofErr w:type="gramEnd"/>
-      <w:r>
-        <w:t>);</w:t>
+      <w:proofErr w:type="spellEnd"/>
+      <w:r>
+        <w:t>(400).</w:t>
+      </w:r>
+      <w:proofErr w:type="spellStart"/>
+      <w:r>
+        <w:t>json</w:t>
+      </w:r>
+      <w:proofErr w:type="spellEnd"/>
+      <w:r>
+        <w:t>({ message: 'Invalid data' });</w:t>
       </w:r>
     </w:p>
     <w:p>
@@ -1079,11 +1199,11 @@
     </w:p>
     <w:p/>
     <w:p>
-      <w:proofErr w:type="gramStart"/>
+      <w:proofErr w:type="spellStart"/>
       <w:r>
         <w:t>module.exports</w:t>
       </w:r>
-      <w:proofErr w:type="gramEnd"/>
+      <w:proofErr w:type="spellEnd"/>
       <w:r>
         <w:t xml:space="preserve"> = router;</w:t>
       </w:r>
@@ -1100,11 +1220,14 @@
       </w:r>
     </w:p>
     <w:p>
+      <w:proofErr w:type="spellStart"/>
       <w:r>
         <w:t>js</w:t>
       </w:r>
-    </w:p>
-    <w:p>
+      <w:proofErr w:type="spellEnd"/>
+    </w:p>
+    <w:p>
+      <w:proofErr w:type="spellStart"/>
       <w:r>
         <w:rPr>
           <w:b/>
@@ -1112,32 +1235,57 @@
         </w:rPr>
         <w:t>const</w:t>
       </w:r>
-      <w:r>
-        <w:t xml:space="preserve"> productRoutes = require(</w:t>
-      </w:r>
-      <w:proofErr w:type="gramStart"/>
-      <w:r>
-        <w:t>'./</w:t>
-      </w:r>
-      <w:proofErr w:type="gramEnd"/>
-      <w:r>
-        <w:t>routes/productRoutes');</w:t>
-      </w:r>
-    </w:p>
-    <w:p>
-      <w:proofErr w:type="gramStart"/>
-      <w:r>
-        <w:t>app.use(</w:t>
-      </w:r>
-      <w:proofErr w:type="gramEnd"/>
-      <w:r>
-        <w:t>'/api/products', productRoutes);</w:t>
+      <w:proofErr w:type="spellEnd"/>
+      <w:r>
+        <w:t xml:space="preserve"> </w:t>
+      </w:r>
+      <w:proofErr w:type="spellStart"/>
+      <w:r>
+        <w:t>productRoutes</w:t>
+      </w:r>
+      <w:proofErr w:type="spellEnd"/>
+      <w:r>
+        <w:t xml:space="preserve"> = require('./routes/</w:t>
+      </w:r>
+      <w:proofErr w:type="spellStart"/>
+      <w:r>
+        <w:t>productRoutes</w:t>
+      </w:r>
+      <w:proofErr w:type="spellEnd"/>
+      <w:r>
+        <w:t>');</w:t>
+      </w:r>
+    </w:p>
+    <w:p>
+      <w:proofErr w:type="spellStart"/>
+      <w:r>
+        <w:t>app.use</w:t>
+      </w:r>
+      <w:proofErr w:type="spellEnd"/>
+      <w:r>
+        <w:t>('/</w:t>
+      </w:r>
+      <w:proofErr w:type="spellStart"/>
+      <w:r>
+        <w:t>api</w:t>
+      </w:r>
+      <w:proofErr w:type="spellEnd"/>
+      <w:r>
+        <w:t xml:space="preserve">/products', </w:t>
+      </w:r>
+      <w:proofErr w:type="spellStart"/>
+      <w:r>
+        <w:t>productRoutes</w:t>
+      </w:r>
+      <w:proofErr w:type="spellEnd"/>
+      <w:r>
+        <w:t>);</w:t>
       </w:r>
     </w:p>
     <w:p>
       <w:r>
         <w:pict w14:anchorId="2F1D3D23">
-          <v:rect id="_x0000_i1031" style="width:0;height:.75pt" o:hralign="center" o:hrstd="t" o:hr="t" fillcolor="#a0a0a0" stroked="f"/>
+          <v:rect id="_x0000_i1025" style="width:0;height:.75pt" o:hralign="center" o:hrstd="t" o:hr="t" fillcolor="#a0a0a0" stroked="f"/>
         </w:pict>
       </w:r>
     </w:p>
@@ -1150,6 +1298,303 @@
       <w:r>
         <w:t>Would you like to continue with user authentication next or add more product-related APIs? Let me know!</w:t>
       </w:r>
+    </w:p>
+    <w:p/>
+    <w:p/>
+    <w:p/>
+    <w:p/>
+    <w:p/>
+    <w:p/>
+    <w:p/>
+    <w:p/>
+    <w:p/>
+    <w:p/>
+    <w:p/>
+    <w:p/>
+    <w:p>
+      <w:r>
+        <w:lastRenderedPageBreak/>
+        <w:t>*How Frontend connects to Backend:</w:t>
+      </w:r>
+    </w:p>
+    <w:p>
+      <w:r>
+        <w:rPr>
+          <w:noProof/>
+        </w:rPr>
+        <w:drawing>
+          <wp:inline distT="0" distB="0" distL="0" distR="0" wp14:anchorId="6E6F4896" wp14:editId="46F5A5CB">
+            <wp:extent cx="5731510" cy="3112770"/>
+            <wp:effectExtent l="0" t="0" r="2540" b="0"/>
+            <wp:docPr id="1446114066" name="Picture 1"/>
+            <wp:cNvGraphicFramePr>
+              <a:graphicFrameLocks xmlns:a="http://schemas.openxmlformats.org/drawingml/2006/main" noChangeAspect="1"/>
+            </wp:cNvGraphicFramePr>
+            <a:graphic xmlns:a="http://schemas.openxmlformats.org/drawingml/2006/main">
+              <a:graphicData uri="http://schemas.openxmlformats.org/drawingml/2006/picture">
+                <pic:pic xmlns:pic="http://schemas.openxmlformats.org/drawingml/2006/picture">
+                  <pic:nvPicPr>
+                    <pic:cNvPr id="1446114066" name=""/>
+                    <pic:cNvPicPr/>
+                  </pic:nvPicPr>
+                  <pic:blipFill>
+                    <a:blip r:embed="rId7"/>
+                    <a:stretch>
+                      <a:fillRect/>
+                    </a:stretch>
+                  </pic:blipFill>
+                  <pic:spPr>
+                    <a:xfrm>
+                      <a:off x="0" y="0"/>
+                      <a:ext cx="5731510" cy="3112770"/>
+                    </a:xfrm>
+                    <a:prstGeom prst="rect">
+                      <a:avLst/>
+                    </a:prstGeom>
+                  </pic:spPr>
+                </pic:pic>
+              </a:graphicData>
+            </a:graphic>
+          </wp:inline>
+        </w:drawing>
+      </w:r>
+    </w:p>
+    <w:p>
+      <w:r>
+        <w:t>Refer the visual studio project structure</w:t>
+      </w:r>
+    </w:p>
+    <w:p/>
+    <w:p/>
+    <w:p>
+      <w:r>
+        <w:t>*External endpoints :</w:t>
+      </w:r>
+    </w:p>
+    <w:p>
+      <w:pPr>
+        <w:rPr>
+          <w:b/>
+          <w:bCs/>
+        </w:rPr>
+      </w:pPr>
+      <w:r>
+        <w:rPr>
+          <w:b/>
+          <w:bCs/>
+        </w:rPr>
+        <w:t>1. Stripe API (Payment Processing)</w:t>
+      </w:r>
+    </w:p>
+    <w:p>
+      <w:pPr>
+        <w:numPr>
+          <w:ilvl w:val="0"/>
+          <w:numId w:val="9"/>
+        </w:numPr>
+      </w:pPr>
+      <w:r>
+        <w:rPr>
+          <w:b/>
+          <w:bCs/>
+        </w:rPr>
+        <w:t>Purpose:</w:t>
+      </w:r>
+      <w:r>
+        <w:t> Accept credit/debit card payments (and digital wallets), handle real checkout flows and orders.</w:t>
+      </w:r>
+    </w:p>
+    <w:p>
+      <w:pPr>
+        <w:numPr>
+          <w:ilvl w:val="0"/>
+          <w:numId w:val="9"/>
+        </w:numPr>
+      </w:pPr>
+      <w:r>
+        <w:rPr>
+          <w:b/>
+          <w:bCs/>
+        </w:rPr>
+        <w:t>Use cases:</w:t>
+      </w:r>
+      <w:r>
+        <w:t> Secure “Buy Now” and cart checkout features.</w:t>
+      </w:r>
+    </w:p>
+    <w:p>
+      <w:pPr>
+        <w:numPr>
+          <w:ilvl w:val="0"/>
+          <w:numId w:val="9"/>
+        </w:numPr>
+      </w:pPr>
+      <w:r>
+        <w:rPr>
+          <w:b/>
+          <w:bCs/>
+        </w:rPr>
+        <w:t>Docs:</w:t>
+      </w:r>
+      <w:r>
+        <w:t> </w:t>
+      </w:r>
+      <w:hyperlink r:id="rId8" w:tgtFrame="_blank" w:history="1">
+        <w:r>
+          <w:rPr>
+            <w:rStyle w:val="Hyperlink"/>
+          </w:rPr>
+          <w:t>Stripe API Documentation</w:t>
+        </w:r>
+      </w:hyperlink>
+    </w:p>
+    <w:p/>
+    <w:p>
+      <w:pPr>
+        <w:rPr>
+          <w:b/>
+          <w:bCs/>
+        </w:rPr>
+      </w:pPr>
+      <w:r>
+        <w:rPr>
+          <w:b/>
+          <w:bCs/>
+        </w:rPr>
+        <w:t>4. Book Reviews/Rating APIs</w:t>
+      </w:r>
+    </w:p>
+    <w:p>
+      <w:pPr>
+        <w:numPr>
+          <w:ilvl w:val="0"/>
+          <w:numId w:val="7"/>
+        </w:numPr>
+      </w:pPr>
+      <w:r>
+        <w:rPr>
+          <w:b/>
+          <w:bCs/>
+        </w:rPr>
+        <w:t>Goodreads API (limited/public):</w:t>
+      </w:r>
+      <w:r>
+        <w:t> Display ratings, reviews from real readers. Goodreads restricted new API keys, so check for alternatives.</w:t>
+      </w:r>
+    </w:p>
+    <w:p>
+      <w:pPr>
+        <w:numPr>
+          <w:ilvl w:val="0"/>
+          <w:numId w:val="7"/>
+        </w:numPr>
+      </w:pPr>
+      <w:r>
+        <w:rPr>
+          <w:b/>
+          <w:bCs/>
+        </w:rPr>
+        <w:t>Alternatives:</w:t>
+      </w:r>
+      <w:r>
+        <w:t> </w:t>
+      </w:r>
+      <w:hyperlink r:id="rId9" w:tgtFrame="_blank" w:history="1">
+        <w:r>
+          <w:rPr>
+            <w:rStyle w:val="Hyperlink"/>
+          </w:rPr>
+          <w:t>Book Review Aggregator APIs</w:t>
+        </w:r>
+      </w:hyperlink>
+      <w:r>
+        <w:t>.</w:t>
+      </w:r>
+    </w:p>
+    <w:p>
+      <w:r>
+        <w:pict w14:anchorId="525759EF">
+          <v:rect id="_x0000_i1032" style="width:0;height:.75pt" o:hralign="center" o:hrstd="t" o:hr="t" fillcolor="#a0a0a0" stroked="f"/>
+        </w:pict>
+      </w:r>
+    </w:p>
+    <w:p>
+      <w:pPr>
+        <w:rPr>
+          <w:b/>
+          <w:bCs/>
+        </w:rPr>
+      </w:pPr>
+      <w:r>
+        <w:rPr>
+          <w:b/>
+          <w:bCs/>
+        </w:rPr>
+        <w:t>5. Social Login (OAuth: Google, Facebook)</w:t>
+      </w:r>
+    </w:p>
+    <w:p>
+      <w:pPr>
+        <w:numPr>
+          <w:ilvl w:val="0"/>
+          <w:numId w:val="8"/>
+        </w:numPr>
+      </w:pPr>
+      <w:r>
+        <w:rPr>
+          <w:b/>
+          <w:bCs/>
+        </w:rPr>
+        <w:t>Purpose:</w:t>
+      </w:r>
+      <w:r>
+        <w:t> Let users login/register to your site using Google/Facebook accounts.</w:t>
+      </w:r>
+    </w:p>
+    <w:p>
+      <w:pPr>
+        <w:numPr>
+          <w:ilvl w:val="0"/>
+          <w:numId w:val="8"/>
+        </w:numPr>
+      </w:pPr>
+      <w:r>
+        <w:rPr>
+          <w:b/>
+          <w:bCs/>
+        </w:rPr>
+        <w:lastRenderedPageBreak/>
+        <w:t>Use cases:</w:t>
+      </w:r>
+      <w:r>
+        <w:t> Quicker registration, more secure authentication.</w:t>
+      </w:r>
+    </w:p>
+    <w:p>
+      <w:pPr>
+        <w:numPr>
+          <w:ilvl w:val="0"/>
+          <w:numId w:val="8"/>
+        </w:numPr>
+      </w:pPr>
+      <w:r>
+        <w:rPr>
+          <w:b/>
+          <w:bCs/>
+        </w:rPr>
+        <w:t>Docs:</w:t>
+      </w:r>
+      <w:r>
+        <w:t> See </w:t>
+      </w:r>
+      <w:hyperlink r:id="rId10" w:tgtFrame="_blank" w:history="1">
+        <w:r>
+          <w:rPr>
+            <w:rStyle w:val="Hyperlink"/>
+          </w:rPr>
+          <w:t>Google OAuth</w:t>
+        </w:r>
+      </w:hyperlink>
     </w:p>
     <w:p/>
     <w:sectPr>
@@ -1779,6 +2224,155 @@
     </w:lvl>
   </w:abstractNum>
   <w:abstractNum w:abstractNumId="4" w15:restartNumberingAfterBreak="0">
+    <w:nsid w:val="45D00B0D"/>
+    <w:multiLevelType w:val="multilevel"/>
+    <w:tmpl w:val="610C9D48"/>
+    <w:lvl w:ilvl="0">
+      <w:start w:val="1"/>
+      <w:numFmt w:val="bullet"/>
+      <w:lvlText w:val=""/>
+      <w:lvlJc w:val="left"/>
+      <w:pPr>
+        <w:tabs>
+          <w:tab w:val="num" w:pos="720"/>
+        </w:tabs>
+        <w:ind w:left="720" w:hanging="360"/>
+      </w:pPr>
+      <w:rPr>
+        <w:rFonts w:ascii="Symbol" w:hAnsi="Symbol" w:hint="default"/>
+        <w:sz w:val="20"/>
+      </w:rPr>
+    </w:lvl>
+    <w:lvl w:ilvl="1" w:tentative="1">
+      <w:start w:val="1"/>
+      <w:numFmt w:val="bullet"/>
+      <w:lvlText w:val=""/>
+      <w:lvlJc w:val="left"/>
+      <w:pPr>
+        <w:tabs>
+          <w:tab w:val="num" w:pos="1440"/>
+        </w:tabs>
+        <w:ind w:left="1440" w:hanging="360"/>
+      </w:pPr>
+      <w:rPr>
+        <w:rFonts w:ascii="Symbol" w:hAnsi="Symbol" w:hint="default"/>
+        <w:sz w:val="20"/>
+      </w:rPr>
+    </w:lvl>
+    <w:lvl w:ilvl="2" w:tentative="1">
+      <w:start w:val="1"/>
+      <w:numFmt w:val="bullet"/>
+      <w:lvlText w:val=""/>
+      <w:lvlJc w:val="left"/>
+      <w:pPr>
+        <w:tabs>
+          <w:tab w:val="num" w:pos="2160"/>
+        </w:tabs>
+        <w:ind w:left="2160" w:hanging="360"/>
+      </w:pPr>
+      <w:rPr>
+        <w:rFonts w:ascii="Symbol" w:hAnsi="Symbol" w:hint="default"/>
+        <w:sz w:val="20"/>
+      </w:rPr>
+    </w:lvl>
+    <w:lvl w:ilvl="3" w:tentative="1">
+      <w:start w:val="1"/>
+      <w:numFmt w:val="bullet"/>
+      <w:lvlText w:val=""/>
+      <w:lvlJc w:val="left"/>
+      <w:pPr>
+        <w:tabs>
+          <w:tab w:val="num" w:pos="2880"/>
+        </w:tabs>
+        <w:ind w:left="2880" w:hanging="360"/>
+      </w:pPr>
+      <w:rPr>
+        <w:rFonts w:ascii="Symbol" w:hAnsi="Symbol" w:hint="default"/>
+        <w:sz w:val="20"/>
+      </w:rPr>
+    </w:lvl>
+    <w:lvl w:ilvl="4" w:tentative="1">
+      <w:start w:val="1"/>
+      <w:numFmt w:val="bullet"/>
+      <w:lvlText w:val=""/>
+      <w:lvlJc w:val="left"/>
+      <w:pPr>
+        <w:tabs>
+          <w:tab w:val="num" w:pos="3600"/>
+        </w:tabs>
+        <w:ind w:left="3600" w:hanging="360"/>
+      </w:pPr>
+      <w:rPr>
+        <w:rFonts w:ascii="Symbol" w:hAnsi="Symbol" w:hint="default"/>
+        <w:sz w:val="20"/>
+      </w:rPr>
+    </w:lvl>
+    <w:lvl w:ilvl="5" w:tentative="1">
+      <w:start w:val="1"/>
+      <w:numFmt w:val="bullet"/>
+      <w:lvlText w:val=""/>
+      <w:lvlJc w:val="left"/>
+      <w:pPr>
+        <w:tabs>
+          <w:tab w:val="num" w:pos="4320"/>
+        </w:tabs>
+        <w:ind w:left="4320" w:hanging="360"/>
+      </w:pPr>
+      <w:rPr>
+        <w:rFonts w:ascii="Symbol" w:hAnsi="Symbol" w:hint="default"/>
+        <w:sz w:val="20"/>
+      </w:rPr>
+    </w:lvl>
+    <w:lvl w:ilvl="6" w:tentative="1">
+      <w:start w:val="1"/>
+      <w:numFmt w:val="bullet"/>
+      <w:lvlText w:val=""/>
+      <w:lvlJc w:val="left"/>
+      <w:pPr>
+        <w:tabs>
+          <w:tab w:val="num" w:pos="5040"/>
+        </w:tabs>
+        <w:ind w:left="5040" w:hanging="360"/>
+      </w:pPr>
+      <w:rPr>
+        <w:rFonts w:ascii="Symbol" w:hAnsi="Symbol" w:hint="default"/>
+        <w:sz w:val="20"/>
+      </w:rPr>
+    </w:lvl>
+    <w:lvl w:ilvl="7" w:tentative="1">
+      <w:start w:val="1"/>
+      <w:numFmt w:val="bullet"/>
+      <w:lvlText w:val=""/>
+      <w:lvlJc w:val="left"/>
+      <w:pPr>
+        <w:tabs>
+          <w:tab w:val="num" w:pos="5760"/>
+        </w:tabs>
+        <w:ind w:left="5760" w:hanging="360"/>
+      </w:pPr>
+      <w:rPr>
+        <w:rFonts w:ascii="Symbol" w:hAnsi="Symbol" w:hint="default"/>
+        <w:sz w:val="20"/>
+      </w:rPr>
+    </w:lvl>
+    <w:lvl w:ilvl="8" w:tentative="1">
+      <w:start w:val="1"/>
+      <w:numFmt w:val="bullet"/>
+      <w:lvlText w:val=""/>
+      <w:lvlJc w:val="left"/>
+      <w:pPr>
+        <w:tabs>
+          <w:tab w:val="num" w:pos="6480"/>
+        </w:tabs>
+        <w:ind w:left="6480" w:hanging="360"/>
+      </w:pPr>
+      <w:rPr>
+        <w:rFonts w:ascii="Symbol" w:hAnsi="Symbol" w:hint="default"/>
+        <w:sz w:val="20"/>
+      </w:rPr>
+    </w:lvl>
+  </w:abstractNum>
+  <w:abstractNum w:abstractNumId="5" w15:restartNumberingAfterBreak="0">
     <w:nsid w:val="551D09BD"/>
     <w:multiLevelType w:val="multilevel"/>
     <w:tmpl w:val="75385FA8"/>
@@ -1927,10 +2521,308 @@
       </w:rPr>
     </w:lvl>
   </w:abstractNum>
-  <w:abstractNum w:abstractNumId="5" w15:restartNumberingAfterBreak="0">
+  <w:abstractNum w:abstractNumId="6" w15:restartNumberingAfterBreak="0">
+    <w:nsid w:val="78F240BB"/>
+    <w:multiLevelType w:val="multilevel"/>
+    <w:tmpl w:val="1B448522"/>
+    <w:lvl w:ilvl="0">
+      <w:start w:val="1"/>
+      <w:numFmt w:val="bullet"/>
+      <w:lvlText w:val=""/>
+      <w:lvlJc w:val="left"/>
+      <w:pPr>
+        <w:tabs>
+          <w:tab w:val="num" w:pos="720"/>
+        </w:tabs>
+        <w:ind w:left="720" w:hanging="360"/>
+      </w:pPr>
+      <w:rPr>
+        <w:rFonts w:ascii="Symbol" w:hAnsi="Symbol" w:hint="default"/>
+        <w:sz w:val="20"/>
+      </w:rPr>
+    </w:lvl>
+    <w:lvl w:ilvl="1" w:tentative="1">
+      <w:start w:val="1"/>
+      <w:numFmt w:val="bullet"/>
+      <w:lvlText w:val=""/>
+      <w:lvlJc w:val="left"/>
+      <w:pPr>
+        <w:tabs>
+          <w:tab w:val="num" w:pos="1440"/>
+        </w:tabs>
+        <w:ind w:left="1440" w:hanging="360"/>
+      </w:pPr>
+      <w:rPr>
+        <w:rFonts w:ascii="Symbol" w:hAnsi="Symbol" w:hint="default"/>
+        <w:sz w:val="20"/>
+      </w:rPr>
+    </w:lvl>
+    <w:lvl w:ilvl="2" w:tentative="1">
+      <w:start w:val="1"/>
+      <w:numFmt w:val="bullet"/>
+      <w:lvlText w:val=""/>
+      <w:lvlJc w:val="left"/>
+      <w:pPr>
+        <w:tabs>
+          <w:tab w:val="num" w:pos="2160"/>
+        </w:tabs>
+        <w:ind w:left="2160" w:hanging="360"/>
+      </w:pPr>
+      <w:rPr>
+        <w:rFonts w:ascii="Symbol" w:hAnsi="Symbol" w:hint="default"/>
+        <w:sz w:val="20"/>
+      </w:rPr>
+    </w:lvl>
+    <w:lvl w:ilvl="3" w:tentative="1">
+      <w:start w:val="1"/>
+      <w:numFmt w:val="bullet"/>
+      <w:lvlText w:val=""/>
+      <w:lvlJc w:val="left"/>
+      <w:pPr>
+        <w:tabs>
+          <w:tab w:val="num" w:pos="2880"/>
+        </w:tabs>
+        <w:ind w:left="2880" w:hanging="360"/>
+      </w:pPr>
+      <w:rPr>
+        <w:rFonts w:ascii="Symbol" w:hAnsi="Symbol" w:hint="default"/>
+        <w:sz w:val="20"/>
+      </w:rPr>
+    </w:lvl>
+    <w:lvl w:ilvl="4" w:tentative="1">
+      <w:start w:val="1"/>
+      <w:numFmt w:val="bullet"/>
+      <w:lvlText w:val=""/>
+      <w:lvlJc w:val="left"/>
+      <w:pPr>
+        <w:tabs>
+          <w:tab w:val="num" w:pos="3600"/>
+        </w:tabs>
+        <w:ind w:left="3600" w:hanging="360"/>
+      </w:pPr>
+      <w:rPr>
+        <w:rFonts w:ascii="Symbol" w:hAnsi="Symbol" w:hint="default"/>
+        <w:sz w:val="20"/>
+      </w:rPr>
+    </w:lvl>
+    <w:lvl w:ilvl="5" w:tentative="1">
+      <w:start w:val="1"/>
+      <w:numFmt w:val="bullet"/>
+      <w:lvlText w:val=""/>
+      <w:lvlJc w:val="left"/>
+      <w:pPr>
+        <w:tabs>
+          <w:tab w:val="num" w:pos="4320"/>
+        </w:tabs>
+        <w:ind w:left="4320" w:hanging="360"/>
+      </w:pPr>
+      <w:rPr>
+        <w:rFonts w:ascii="Symbol" w:hAnsi="Symbol" w:hint="default"/>
+        <w:sz w:val="20"/>
+      </w:rPr>
+    </w:lvl>
+    <w:lvl w:ilvl="6" w:tentative="1">
+      <w:start w:val="1"/>
+      <w:numFmt w:val="bullet"/>
+      <w:lvlText w:val=""/>
+      <w:lvlJc w:val="left"/>
+      <w:pPr>
+        <w:tabs>
+          <w:tab w:val="num" w:pos="5040"/>
+        </w:tabs>
+        <w:ind w:left="5040" w:hanging="360"/>
+      </w:pPr>
+      <w:rPr>
+        <w:rFonts w:ascii="Symbol" w:hAnsi="Symbol" w:hint="default"/>
+        <w:sz w:val="20"/>
+      </w:rPr>
+    </w:lvl>
+    <w:lvl w:ilvl="7" w:tentative="1">
+      <w:start w:val="1"/>
+      <w:numFmt w:val="bullet"/>
+      <w:lvlText w:val=""/>
+      <w:lvlJc w:val="left"/>
+      <w:pPr>
+        <w:tabs>
+          <w:tab w:val="num" w:pos="5760"/>
+        </w:tabs>
+        <w:ind w:left="5760" w:hanging="360"/>
+      </w:pPr>
+      <w:rPr>
+        <w:rFonts w:ascii="Symbol" w:hAnsi="Symbol" w:hint="default"/>
+        <w:sz w:val="20"/>
+      </w:rPr>
+    </w:lvl>
+    <w:lvl w:ilvl="8" w:tentative="1">
+      <w:start w:val="1"/>
+      <w:numFmt w:val="bullet"/>
+      <w:lvlText w:val=""/>
+      <w:lvlJc w:val="left"/>
+      <w:pPr>
+        <w:tabs>
+          <w:tab w:val="num" w:pos="6480"/>
+        </w:tabs>
+        <w:ind w:left="6480" w:hanging="360"/>
+      </w:pPr>
+      <w:rPr>
+        <w:rFonts w:ascii="Symbol" w:hAnsi="Symbol" w:hint="default"/>
+        <w:sz w:val="20"/>
+      </w:rPr>
+    </w:lvl>
+  </w:abstractNum>
+  <w:abstractNum w:abstractNumId="7" w15:restartNumberingAfterBreak="0">
     <w:nsid w:val="79D9489B"/>
     <w:multiLevelType w:val="multilevel"/>
     <w:tmpl w:val="2F067E7C"/>
+    <w:lvl w:ilvl="0">
+      <w:start w:val="1"/>
+      <w:numFmt w:val="bullet"/>
+      <w:lvlText w:val=""/>
+      <w:lvlJc w:val="left"/>
+      <w:pPr>
+        <w:tabs>
+          <w:tab w:val="num" w:pos="720"/>
+        </w:tabs>
+        <w:ind w:left="720" w:hanging="360"/>
+      </w:pPr>
+      <w:rPr>
+        <w:rFonts w:ascii="Symbol" w:hAnsi="Symbol" w:hint="default"/>
+        <w:sz w:val="20"/>
+      </w:rPr>
+    </w:lvl>
+    <w:lvl w:ilvl="1" w:tentative="1">
+      <w:start w:val="1"/>
+      <w:numFmt w:val="bullet"/>
+      <w:lvlText w:val=""/>
+      <w:lvlJc w:val="left"/>
+      <w:pPr>
+        <w:tabs>
+          <w:tab w:val="num" w:pos="1440"/>
+        </w:tabs>
+        <w:ind w:left="1440" w:hanging="360"/>
+      </w:pPr>
+      <w:rPr>
+        <w:rFonts w:ascii="Symbol" w:hAnsi="Symbol" w:hint="default"/>
+        <w:sz w:val="20"/>
+      </w:rPr>
+    </w:lvl>
+    <w:lvl w:ilvl="2" w:tentative="1">
+      <w:start w:val="1"/>
+      <w:numFmt w:val="bullet"/>
+      <w:lvlText w:val=""/>
+      <w:lvlJc w:val="left"/>
+      <w:pPr>
+        <w:tabs>
+          <w:tab w:val="num" w:pos="2160"/>
+        </w:tabs>
+        <w:ind w:left="2160" w:hanging="360"/>
+      </w:pPr>
+      <w:rPr>
+        <w:rFonts w:ascii="Symbol" w:hAnsi="Symbol" w:hint="default"/>
+        <w:sz w:val="20"/>
+      </w:rPr>
+    </w:lvl>
+    <w:lvl w:ilvl="3" w:tentative="1">
+      <w:start w:val="1"/>
+      <w:numFmt w:val="bullet"/>
+      <w:lvlText w:val=""/>
+      <w:lvlJc w:val="left"/>
+      <w:pPr>
+        <w:tabs>
+          <w:tab w:val="num" w:pos="2880"/>
+        </w:tabs>
+        <w:ind w:left="2880" w:hanging="360"/>
+      </w:pPr>
+      <w:rPr>
+        <w:rFonts w:ascii="Symbol" w:hAnsi="Symbol" w:hint="default"/>
+        <w:sz w:val="20"/>
+      </w:rPr>
+    </w:lvl>
+    <w:lvl w:ilvl="4" w:tentative="1">
+      <w:start w:val="1"/>
+      <w:numFmt w:val="bullet"/>
+      <w:lvlText w:val=""/>
+      <w:lvlJc w:val="left"/>
+      <w:pPr>
+        <w:tabs>
+          <w:tab w:val="num" w:pos="3600"/>
+        </w:tabs>
+        <w:ind w:left="3600" w:hanging="360"/>
+      </w:pPr>
+      <w:rPr>
+        <w:rFonts w:ascii="Symbol" w:hAnsi="Symbol" w:hint="default"/>
+        <w:sz w:val="20"/>
+      </w:rPr>
+    </w:lvl>
+    <w:lvl w:ilvl="5" w:tentative="1">
+      <w:start w:val="1"/>
+      <w:numFmt w:val="bullet"/>
+      <w:lvlText w:val=""/>
+      <w:lvlJc w:val="left"/>
+      <w:pPr>
+        <w:tabs>
+          <w:tab w:val="num" w:pos="4320"/>
+        </w:tabs>
+        <w:ind w:left="4320" w:hanging="360"/>
+      </w:pPr>
+      <w:rPr>
+        <w:rFonts w:ascii="Symbol" w:hAnsi="Symbol" w:hint="default"/>
+        <w:sz w:val="20"/>
+      </w:rPr>
+    </w:lvl>
+    <w:lvl w:ilvl="6" w:tentative="1">
+      <w:start w:val="1"/>
+      <w:numFmt w:val="bullet"/>
+      <w:lvlText w:val=""/>
+      <w:lvlJc w:val="left"/>
+      <w:pPr>
+        <w:tabs>
+          <w:tab w:val="num" w:pos="5040"/>
+        </w:tabs>
+        <w:ind w:left="5040" w:hanging="360"/>
+      </w:pPr>
+      <w:rPr>
+        <w:rFonts w:ascii="Symbol" w:hAnsi="Symbol" w:hint="default"/>
+        <w:sz w:val="20"/>
+      </w:rPr>
+    </w:lvl>
+    <w:lvl w:ilvl="7" w:tentative="1">
+      <w:start w:val="1"/>
+      <w:numFmt w:val="bullet"/>
+      <w:lvlText w:val=""/>
+      <w:lvlJc w:val="left"/>
+      <w:pPr>
+        <w:tabs>
+          <w:tab w:val="num" w:pos="5760"/>
+        </w:tabs>
+        <w:ind w:left="5760" w:hanging="360"/>
+      </w:pPr>
+      <w:rPr>
+        <w:rFonts w:ascii="Symbol" w:hAnsi="Symbol" w:hint="default"/>
+        <w:sz w:val="20"/>
+      </w:rPr>
+    </w:lvl>
+    <w:lvl w:ilvl="8" w:tentative="1">
+      <w:start w:val="1"/>
+      <w:numFmt w:val="bullet"/>
+      <w:lvlText w:val=""/>
+      <w:lvlJc w:val="left"/>
+      <w:pPr>
+        <w:tabs>
+          <w:tab w:val="num" w:pos="6480"/>
+        </w:tabs>
+        <w:ind w:left="6480" w:hanging="360"/>
+      </w:pPr>
+      <w:rPr>
+        <w:rFonts w:ascii="Symbol" w:hAnsi="Symbol" w:hint="default"/>
+        <w:sz w:val="20"/>
+      </w:rPr>
+    </w:lvl>
+  </w:abstractNum>
+  <w:abstractNum w:abstractNumId="8" w15:restartNumberingAfterBreak="0">
+    <w:nsid w:val="7FF6457F"/>
+    <w:multiLevelType w:val="multilevel"/>
+    <w:tmpl w:val="A62A0CDA"/>
     <w:lvl w:ilvl="0">
       <w:start w:val="1"/>
       <w:numFmt w:val="bullet"/>
@@ -2086,13 +2978,22 @@
     <w:abstractNumId w:val="2"/>
   </w:num>
   <w:num w:numId="4" w16cid:durableId="420680210">
-    <w:abstractNumId w:val="4"/>
+    <w:abstractNumId w:val="5"/>
   </w:num>
   <w:num w:numId="5" w16cid:durableId="2049261595">
-    <w:abstractNumId w:val="5"/>
+    <w:abstractNumId w:val="7"/>
   </w:num>
   <w:num w:numId="6" w16cid:durableId="2058972008">
     <w:abstractNumId w:val="1"/>
+  </w:num>
+  <w:num w:numId="7" w16cid:durableId="1789200312">
+    <w:abstractNumId w:val="6"/>
+  </w:num>
+  <w:num w:numId="8" w16cid:durableId="1006395782">
+    <w:abstractNumId w:val="4"/>
+  </w:num>
+  <w:num w:numId="9" w16cid:durableId="1049959226">
+    <w:abstractNumId w:val="8"/>
   </w:num>
 </w:numbering>
 </file>
@@ -3057,6 +3958,29 @@
     <w:uiPriority w:val="99"/>
     <w:rsid w:val="006A29CF"/>
   </w:style>
+  <w:style w:type="character" w:styleId="Hyperlink">
+    <w:name w:val="Hyperlink"/>
+    <w:basedOn w:val="DefaultParagraphFont"/>
+    <w:uiPriority w:val="99"/>
+    <w:unhideWhenUsed/>
+    <w:rsid w:val="004725DE"/>
+    <w:rPr>
+      <w:color w:val="0563C1" w:themeColor="hyperlink"/>
+      <w:u w:val="single"/>
+    </w:rPr>
+  </w:style>
+  <w:style w:type="character" w:styleId="UnresolvedMention">
+    <w:name w:val="Unresolved Mention"/>
+    <w:basedOn w:val="DefaultParagraphFont"/>
+    <w:uiPriority w:val="99"/>
+    <w:semiHidden/>
+    <w:unhideWhenUsed/>
+    <w:rsid w:val="004725DE"/>
+    <w:rPr>
+      <w:color w:val="605E5C"/>
+      <w:shd w:val="clear" w:color="auto" w:fill="E1DFDD"/>
+    </w:rPr>
+  </w:style>
 </w:styles>
 </file>
 

</xml_diff>